<commit_message>
nm3sdo.pkw should have been 2.56.1.4 not 1.56.1.4
git-svn-id: svn://127.0.0.1/Core@6262 17c802ae-cbca-534c-9e8e-6d19a4926c45
</commit_message>
<xml_diff>
--- a/trunk/doc/readme_nm_4400_fix3.docx
+++ b/trunk/doc/readme_nm_4400_fix3.docx
@@ -457,14 +457,6 @@
         <w:gridCol w:w="6662"/>
       </w:tblGrid>
       <w:tr>
-        <w:tblPrEx>
-          <w:tblCellMar>
-            <w:top w:w="0" w:type="dxa"/>
-            <w:left w:w="0" w:type="dxa"/>
-            <w:bottom w:w="0" w:type="dxa"/>
-            <w:right w:w="0" w:type="dxa"/>
-          </w:tblCellMar>
-        </w:tblPrEx>
         <w:trPr>
           <w:cantSplit/>
           <w:tblHeader/>
@@ -549,14 +541,6 @@
         </w:tc>
       </w:tr>
       <w:tr>
-        <w:tblPrEx>
-          <w:tblCellMar>
-            <w:top w:w="0" w:type="dxa"/>
-            <w:left w:w="0" w:type="dxa"/>
-            <w:bottom w:w="0" w:type="dxa"/>
-            <w:right w:w="0" w:type="dxa"/>
-          </w:tblCellMar>
-        </w:tblPrEx>
         <w:trPr>
           <w:cantSplit/>
           <w:tblHeader/>
@@ -635,7 +619,27 @@
                 <w:sz w:val="16"/>
                 <w:szCs w:val="16"/>
               </w:rPr>
-              <w:t>Network Manager 4.4.0.0 Fix 3 Patchset.</w:t>
+              <w:t xml:space="preserve">Network Manager 4.4.0.0 Fix 3 </w:t>
+            </w:r>
+            <w:proofErr w:type="spellStart"/>
+            <w:r>
+              <w:rPr>
+                <w:rFonts w:ascii="Calibri" w:hAnsi="Calibri" w:cs="Calibri"/>
+                <w:color w:val="000000"/>
+                <w:sz w:val="16"/>
+                <w:szCs w:val="16"/>
+              </w:rPr>
+              <w:t>Patchset</w:t>
+            </w:r>
+            <w:proofErr w:type="spellEnd"/>
+            <w:r>
+              <w:rPr>
+                <w:rFonts w:ascii="Calibri" w:hAnsi="Calibri" w:cs="Calibri"/>
+                <w:color w:val="000000"/>
+                <w:sz w:val="16"/>
+                <w:szCs w:val="16"/>
+              </w:rPr>
+              <w:t>.</w:t>
             </w:r>
           </w:p>
           <w:p>
@@ -670,20 +674,72 @@
                 <w:sz w:val="16"/>
                 <w:szCs w:val="16"/>
               </w:rPr>
-              <w:t xml:space="preserve">Changes to the behaviour of the sdo_aggr_mbr when used with LRS data mean that extents were incorrectly aggregated resulting in a failure to start MapViewer at the required extent. </w:t>
+              <w:t xml:space="preserve">Changes to the </w:t>
+            </w:r>
+            <w:proofErr w:type="spellStart"/>
+            <w:r>
+              <w:rPr>
+                <w:rFonts w:ascii="Calibri" w:hAnsi="Calibri" w:cs="Calibri"/>
+                <w:color w:val="000000"/>
+                <w:sz w:val="16"/>
+                <w:szCs w:val="16"/>
+              </w:rPr>
+              <w:t>behaviour</w:t>
+            </w:r>
+            <w:proofErr w:type="spellEnd"/>
+            <w:r>
+              <w:rPr>
+                <w:rFonts w:ascii="Calibri" w:hAnsi="Calibri" w:cs="Calibri"/>
+                <w:color w:val="000000"/>
+                <w:sz w:val="16"/>
+                <w:szCs w:val="16"/>
+              </w:rPr>
+              <w:t xml:space="preserve"> of the </w:t>
+            </w:r>
+            <w:proofErr w:type="spellStart"/>
+            <w:r>
+              <w:rPr>
+                <w:rFonts w:ascii="Calibri" w:hAnsi="Calibri" w:cs="Calibri"/>
+                <w:color w:val="000000"/>
+                <w:sz w:val="16"/>
+                <w:szCs w:val="16"/>
+              </w:rPr>
+              <w:t>sdo_aggr_mbr</w:t>
+            </w:r>
+            <w:proofErr w:type="spellEnd"/>
+            <w:r>
+              <w:rPr>
+                <w:rFonts w:ascii="Calibri" w:hAnsi="Calibri" w:cs="Calibri"/>
+                <w:color w:val="000000"/>
+                <w:sz w:val="16"/>
+                <w:szCs w:val="16"/>
+              </w:rPr>
+              <w:t xml:space="preserve"> when used with LRS data mean that extents were incorrectly aggregated resulting in a failure to start </w:t>
+            </w:r>
+            <w:proofErr w:type="spellStart"/>
+            <w:r>
+              <w:rPr>
+                <w:rFonts w:ascii="Calibri" w:hAnsi="Calibri" w:cs="Calibri"/>
+                <w:color w:val="000000"/>
+                <w:sz w:val="16"/>
+                <w:szCs w:val="16"/>
+              </w:rPr>
+              <w:t>MapViewer</w:t>
+            </w:r>
+            <w:proofErr w:type="spellEnd"/>
+            <w:r>
+              <w:rPr>
+                <w:rFonts w:ascii="Calibri" w:hAnsi="Calibri" w:cs="Calibri"/>
+                <w:color w:val="000000"/>
+                <w:sz w:val="16"/>
+                <w:szCs w:val="16"/>
+              </w:rPr>
+              <w:t xml:space="preserve"> at the required extent. </w:t>
             </w:r>
           </w:p>
         </w:tc>
       </w:tr>
       <w:tr>
-        <w:tblPrEx>
-          <w:tblCellMar>
-            <w:top w:w="0" w:type="dxa"/>
-            <w:left w:w="0" w:type="dxa"/>
-            <w:bottom w:w="0" w:type="dxa"/>
-            <w:right w:w="0" w:type="dxa"/>
-          </w:tblCellMar>
-        </w:tblPrEx>
         <w:trPr>
           <w:cantSplit/>
           <w:tblHeader/>
@@ -759,14 +815,6 @@
         </w:tc>
       </w:tr>
       <w:tr>
-        <w:tblPrEx>
-          <w:tblCellMar>
-            <w:top w:w="0" w:type="dxa"/>
-            <w:left w:w="0" w:type="dxa"/>
-            <w:bottom w:w="0" w:type="dxa"/>
-            <w:right w:w="0" w:type="dxa"/>
-          </w:tblCellMar>
-        </w:tblPrEx>
         <w:trPr>
           <w:cantSplit/>
           <w:tblHeader/>
@@ -923,14 +971,6 @@
         </w:tc>
       </w:tr>
       <w:tr>
-        <w:tblPrEx>
-          <w:tblCellMar>
-            <w:top w:w="0" w:type="dxa"/>
-            <w:left w:w="0" w:type="dxa"/>
-            <w:bottom w:w="0" w:type="dxa"/>
-            <w:right w:w="0" w:type="dxa"/>
-          </w:tblCellMar>
-        </w:tblPrEx>
         <w:trPr>
           <w:cantSplit/>
           <w:tblHeader/>
@@ -1015,14 +1055,6 @@
         </w:tc>
       </w:tr>
       <w:tr>
-        <w:tblPrEx>
-          <w:tblCellMar>
-            <w:top w:w="0" w:type="dxa"/>
-            <w:left w:w="0" w:type="dxa"/>
-            <w:bottom w:w="0" w:type="dxa"/>
-            <w:right w:w="0" w:type="dxa"/>
-          </w:tblCellMar>
-        </w:tblPrEx>
         <w:trPr>
           <w:cantSplit/>
           <w:tblHeader/>
@@ -1107,14 +1139,6 @@
         </w:tc>
       </w:tr>
       <w:tr>
-        <w:tblPrEx>
-          <w:tblCellMar>
-            <w:top w:w="0" w:type="dxa"/>
-            <w:left w:w="0" w:type="dxa"/>
-            <w:bottom w:w="0" w:type="dxa"/>
-            <w:right w:w="0" w:type="dxa"/>
-          </w:tblCellMar>
-        </w:tblPrEx>
         <w:trPr>
           <w:cantSplit/>
           <w:tblHeader/>
@@ -1199,14 +1223,6 @@
         </w:tc>
       </w:tr>
       <w:tr>
-        <w:tblPrEx>
-          <w:tblCellMar>
-            <w:top w:w="0" w:type="dxa"/>
-            <w:left w:w="0" w:type="dxa"/>
-            <w:bottom w:w="0" w:type="dxa"/>
-            <w:right w:w="0" w:type="dxa"/>
-          </w:tblCellMar>
-        </w:tblPrEx>
         <w:trPr>
           <w:cantSplit/>
           <w:tblHeader/>
@@ -1364,14 +1380,6 @@
         <w:gridCol w:w="1275"/>
       </w:tblGrid>
       <w:tr>
-        <w:tblPrEx>
-          <w:tblCellMar>
-            <w:top w:w="0" w:type="dxa"/>
-            <w:left w:w="0" w:type="dxa"/>
-            <w:bottom w:w="0" w:type="dxa"/>
-            <w:right w:w="0" w:type="dxa"/>
-          </w:tblCellMar>
-        </w:tblPrEx>
         <w:trPr>
           <w:cantSplit/>
           <w:tblHeader/>
@@ -1458,14 +1466,6 @@
         </w:tc>
       </w:tr>
       <w:tr>
-        <w:tblPrEx>
-          <w:tblCellMar>
-            <w:top w:w="0" w:type="dxa"/>
-            <w:left w:w="0" w:type="dxa"/>
-            <w:bottom w:w="0" w:type="dxa"/>
-            <w:right w:w="0" w:type="dxa"/>
-          </w:tblCellMar>
-        </w:tblPrEx>
         <w:trPr>
           <w:cantSplit/>
         </w:trPr>
@@ -1547,14 +1547,6 @@
         </w:tc>
       </w:tr>
       <w:tr>
-        <w:tblPrEx>
-          <w:tblCellMar>
-            <w:top w:w="0" w:type="dxa"/>
-            <w:left w:w="0" w:type="dxa"/>
-            <w:bottom w:w="0" w:type="dxa"/>
-            <w:right w:w="0" w:type="dxa"/>
-          </w:tblCellMar>
-        </w:tblPrEx>
         <w:trPr>
           <w:cantSplit/>
         </w:trPr>
@@ -1630,20 +1622,21 @@
                 <w:sz w:val="16"/>
                 <w:szCs w:val="16"/>
               </w:rPr>
-              <w:t>1.56.1.4</w:t>
+              <w:t>2</w:t>
+            </w:r>
+            <w:r>
+              <w:rPr>
+                <w:rFonts w:ascii="Calibri" w:hAnsi="Calibri" w:cs="Calibri"/>
+                <w:color w:val="000000"/>
+                <w:sz w:val="16"/>
+                <w:szCs w:val="16"/>
+              </w:rPr>
+              <w:t>.56.1.4</w:t>
             </w:r>
           </w:p>
         </w:tc>
       </w:tr>
       <w:tr>
-        <w:tblPrEx>
-          <w:tblCellMar>
-            <w:top w:w="0" w:type="dxa"/>
-            <w:left w:w="0" w:type="dxa"/>
-            <w:bottom w:w="0" w:type="dxa"/>
-            <w:right w:w="0" w:type="dxa"/>
-          </w:tblCellMar>
-        </w:tblPrEx>
         <w:trPr>
           <w:cantSplit/>
         </w:trPr>
@@ -1830,7 +1823,27 @@
           <w:sz w:val="18"/>
           <w:szCs w:val="18"/>
         </w:rPr>
-        <w:t xml:space="preserve">This chapter summarises all software changes that have been made in this release. </w:t>
+        <w:t xml:space="preserve">This chapter </w:t>
+      </w:r>
+      <w:proofErr w:type="spellStart"/>
+      <w:r>
+        <w:rPr>
+          <w:rFonts w:ascii="Arial" w:hAnsi="Arial" w:cs="Arial"/>
+          <w:color w:val="000000"/>
+          <w:sz w:val="18"/>
+          <w:szCs w:val="18"/>
+        </w:rPr>
+        <w:t>summarises</w:t>
+      </w:r>
+      <w:proofErr w:type="spellEnd"/>
+      <w:r>
+        <w:rPr>
+          <w:rFonts w:ascii="Arial" w:hAnsi="Arial" w:cs="Arial"/>
+          <w:color w:val="000000"/>
+          <w:sz w:val="18"/>
+          <w:szCs w:val="18"/>
+        </w:rPr>
+        <w:t xml:space="preserve"> all software changes that have been made in this release. </w:t>
       </w:r>
     </w:p>
     <w:p>
@@ -2293,7 +2306,115 @@
                 <w:sz w:val="16"/>
                 <w:szCs w:val="16"/>
               </w:rPr>
-              <w:t>A difference in behaviour of the sdo_aggr_mbr function when applied to an LRS geometry in Oracle 11g means it now returns a solid (3008) geometry in code such as coalesce_nw_diminfo. This is used to set the startup extent of MapViewer - so MapViewer will startup with an extent that likely includes the origin.</w:t>
+              <w:t xml:space="preserve">A difference in </w:t>
+            </w:r>
+            <w:proofErr w:type="spellStart"/>
+            <w:r>
+              <w:rPr>
+                <w:rFonts w:cstheme="minorHAnsi"/>
+                <w:sz w:val="16"/>
+                <w:szCs w:val="16"/>
+              </w:rPr>
+              <w:t>behaviour</w:t>
+            </w:r>
+            <w:proofErr w:type="spellEnd"/>
+            <w:r>
+              <w:rPr>
+                <w:rFonts w:cstheme="minorHAnsi"/>
+                <w:sz w:val="16"/>
+                <w:szCs w:val="16"/>
+              </w:rPr>
+              <w:t xml:space="preserve"> of the </w:t>
+            </w:r>
+            <w:proofErr w:type="spellStart"/>
+            <w:r>
+              <w:rPr>
+                <w:rFonts w:cstheme="minorHAnsi"/>
+                <w:sz w:val="16"/>
+                <w:szCs w:val="16"/>
+              </w:rPr>
+              <w:t>sdo_aggr_mbr</w:t>
+            </w:r>
+            <w:proofErr w:type="spellEnd"/>
+            <w:r>
+              <w:rPr>
+                <w:rFonts w:cstheme="minorHAnsi"/>
+                <w:sz w:val="16"/>
+                <w:szCs w:val="16"/>
+              </w:rPr>
+              <w:t xml:space="preserve"> function when applied to an LRS geometry in Oracle 11g means it now returns a solid (3008) geometry in code such as </w:t>
+            </w:r>
+            <w:proofErr w:type="spellStart"/>
+            <w:r>
+              <w:rPr>
+                <w:rFonts w:cstheme="minorHAnsi"/>
+                <w:sz w:val="16"/>
+                <w:szCs w:val="16"/>
+              </w:rPr>
+              <w:t>coalesce_nw_diminfo</w:t>
+            </w:r>
+            <w:proofErr w:type="spellEnd"/>
+            <w:r>
+              <w:rPr>
+                <w:rFonts w:cstheme="minorHAnsi"/>
+                <w:sz w:val="16"/>
+                <w:szCs w:val="16"/>
+              </w:rPr>
+              <w:t xml:space="preserve">. This is used to set the startup extent of </w:t>
+            </w:r>
+            <w:proofErr w:type="spellStart"/>
+            <w:r>
+              <w:rPr>
+                <w:rFonts w:cstheme="minorHAnsi"/>
+                <w:sz w:val="16"/>
+                <w:szCs w:val="16"/>
+              </w:rPr>
+              <w:t>MapViewer</w:t>
+            </w:r>
+            <w:proofErr w:type="spellEnd"/>
+            <w:r>
+              <w:rPr>
+                <w:rFonts w:cstheme="minorHAnsi"/>
+                <w:sz w:val="16"/>
+                <w:szCs w:val="16"/>
+              </w:rPr>
+              <w:t xml:space="preserve"> - so </w:t>
+            </w:r>
+            <w:proofErr w:type="spellStart"/>
+            <w:r>
+              <w:rPr>
+                <w:rFonts w:cstheme="minorHAnsi"/>
+                <w:sz w:val="16"/>
+                <w:szCs w:val="16"/>
+              </w:rPr>
+              <w:t>MapViewer</w:t>
+            </w:r>
+            <w:proofErr w:type="spellEnd"/>
+            <w:r>
+              <w:rPr>
+                <w:rFonts w:cstheme="minorHAnsi"/>
+                <w:sz w:val="16"/>
+                <w:szCs w:val="16"/>
+              </w:rPr>
+              <w:t xml:space="preserve"> will </w:t>
+            </w:r>
+            <w:proofErr w:type="spellStart"/>
+            <w:r>
+              <w:rPr>
+                <w:rFonts w:cstheme="minorHAnsi"/>
+                <w:sz w:val="16"/>
+                <w:szCs w:val="16"/>
+              </w:rPr>
+              <w:t>startup</w:t>
+            </w:r>
+            <w:proofErr w:type="spellEnd"/>
+            <w:r>
+              <w:rPr>
+                <w:rFonts w:cstheme="minorHAnsi"/>
+                <w:sz w:val="16"/>
+                <w:szCs w:val="16"/>
+              </w:rPr>
+              <w:t xml:space="preserve"> with an extent that likely includes the origin.</w:t>
             </w:r>
           </w:p>
         </w:tc>
@@ -2415,16 +2536,7 @@
         <w:sz w:val="14"/>
         <w:szCs w:val="14"/>
       </w:rPr>
-      <w:t>©</w:t>
-    </w:r>
-    <w:r>
-      <w:rPr>
-        <w:rFonts w:ascii="Arial" w:hAnsi="Arial" w:cs="Arial"/>
-        <w:color w:val="000000"/>
-        <w:sz w:val="14"/>
-        <w:szCs w:val="14"/>
-      </w:rPr>
-      <w:t xml:space="preserve"> </w:t>
+      <w:t xml:space="preserve">© </w:t>
     </w:r>
     <w:r>
       <w:rPr>
@@ -8441,6 +8553,7 @@
   <w:style w:type="paragraph" w:default="1" w:styleId="Normal">
     <w:name w:val="Normal"/>
     <w:qFormat/>
+    <w:rsid w:val="00F6202B"/>
   </w:style>
   <w:style w:type="character" w:default="1" w:styleId="DefaultParagraphFont">
     <w:name w:val="Default Paragraph Font"/>

</xml_diff>

<commit_message>
Updated with new version of nm3sdo
git-svn-id: svn://127.0.0.1/Core@6265 17c802ae-cbca-534c-9e8e-6d19a4926c45
</commit_message>
<xml_diff>
--- a/trunk/doc/readme_nm_4400_fix3.docx
+++ b/trunk/doc/readme_nm_4400_fix3.docx
@@ -1631,7 +1631,16 @@
                 <w:sz w:val="16"/>
                 <w:szCs w:val="16"/>
               </w:rPr>
-              <w:t>.56.1.4</w:t>
+              <w:t>.56.1.</w:t>
+            </w:r>
+            <w:r>
+              <w:rPr>
+                <w:rFonts w:ascii="Calibri" w:hAnsi="Calibri" w:cs="Calibri"/>
+                <w:color w:val="000000"/>
+                <w:sz w:val="16"/>
+                <w:szCs w:val="16"/>
+              </w:rPr>
+              <w:t>5</w:t>
             </w:r>
           </w:p>
         </w:tc>

</xml_diff>